<commit_message>
[axl.jnc] english translation of jancy intro
</commit_message>
<xml_diff>
--- a/doc/jancy_intro_ru.docx
+++ b/doc/jancy_intro_ru.docx
@@ -498,7 +498,7 @@
                 <w:noProof/>
                 <w:webHidden/>
               </w:rPr>
-              <w:t>3</w:t>
+              <w:t>4</w:t>
             </w:r>
             <w:r>
               <w:rPr>
@@ -568,7 +568,7 @@
                 <w:noProof/>
                 <w:webHidden/>
               </w:rPr>
-              <w:t>3</w:t>
+              <w:t>4</w:t>
             </w:r>
             <w:r>
               <w:rPr>
@@ -708,7 +708,7 @@
                 <w:noProof/>
                 <w:webHidden/>
               </w:rPr>
-              <w:t>7</w:t>
+              <w:t>8</w:t>
             </w:r>
             <w:r>
               <w:rPr>
@@ -773,13 +773,25 @@
         <w:rPr>
           <w:lang w:val="ru-RU"/>
         </w:rPr>
-        <w:t>В</w:t>
-      </w:r>
-      <w:r>
-        <w:rPr>
-          <w:lang w:val="ru-RU"/>
-        </w:rPr>
-        <w:t xml:space="preserve"> конце семидесятых в </w:t>
+        <w:t>Давным давно, в далёкой далёкой галактике... а если конкретнее, в</w:t>
+      </w:r>
+      <w:r>
+        <w:rPr>
+          <w:lang w:val="ru-RU"/>
+        </w:rPr>
+        <w:t xml:space="preserve"> конце </w:t>
+      </w:r>
+      <w:r>
+        <w:rPr>
+          <w:lang w:val="ru-RU"/>
+        </w:rPr>
+        <w:t>шестид</w:t>
+      </w:r>
+      <w:r>
+        <w:rPr>
+          <w:lang w:val="ru-RU"/>
+        </w:rPr>
+        <w:t xml:space="preserve">есятых в </w:t>
       </w:r>
       <w:r>
         <w:t>AT</w:t>
@@ -821,7 +833,7 @@
         <w:rPr>
           <w:lang w:val="ru-RU"/>
         </w:rPr>
-        <w:t xml:space="preserve">– Деннисом Ритчи </w:t>
+        <w:t xml:space="preserve">Деннисом Ритчи </w:t>
       </w:r>
       <w:r>
         <w:rPr>
@@ -941,7 +953,31 @@
         <w:rPr>
           <w:lang w:val="ru-RU"/>
         </w:rPr>
-        <w:t>остаётся одним из наиболее используемых языков независимо от выбора конкретного рейтин</w:t>
+        <w:t xml:space="preserve">остаётся одним из наиболее используемых языков </w:t>
+      </w:r>
+      <w:r>
+        <w:rPr>
+          <w:lang w:val="ru-RU"/>
+        </w:rPr>
+        <w:t xml:space="preserve">– </w:t>
+      </w:r>
+      <w:r>
+        <w:rPr>
+          <w:lang w:val="ru-RU"/>
+        </w:rPr>
+        <w:t>независимо</w:t>
+      </w:r>
+      <w:r>
+        <w:rPr>
+          <w:lang w:val="ru-RU"/>
+        </w:rPr>
+        <w:t xml:space="preserve"> </w:t>
+      </w:r>
+      <w:r>
+        <w:rPr>
+          <w:lang w:val="ru-RU"/>
+        </w:rPr>
+        <w:t>от выбора конкретного рейтин</w:t>
       </w:r>
       <w:r>
         <w:rPr>
@@ -1115,7 +1151,31 @@
         <w:rPr>
           <w:lang w:val="ru-RU"/>
         </w:rPr>
-        <w:t>элегантен, выразителен и универсален. Прослойка</w:t>
+        <w:t xml:space="preserve">элегантен, выразителен и универсален. </w:t>
+      </w:r>
+      <w:r>
+        <w:rPr>
+          <w:lang w:val="ru-RU"/>
+        </w:rPr>
+        <w:t xml:space="preserve">И, что </w:t>
+      </w:r>
+      <w:r>
+        <w:rPr>
+          <w:lang w:val="ru-RU"/>
+        </w:rPr>
+        <w:t>очень</w:t>
+      </w:r>
+      <w:r>
+        <w:rPr>
+          <w:lang w:val="ru-RU"/>
+        </w:rPr>
+        <w:t xml:space="preserve"> важно в системном программировании, п</w:t>
+      </w:r>
+      <w:r>
+        <w:rPr>
+          <w:lang w:val="ru-RU"/>
+        </w:rPr>
+        <w:t>рослойка</w:t>
       </w:r>
       <w:r>
         <w:rPr>
@@ -1464,6 +1524,7 @@
         <w:rPr>
           <w:lang w:val="ru-RU"/>
         </w:rPr>
+        <w:lastRenderedPageBreak/>
         <w:t xml:space="preserve">Сложность </w:t>
       </w:r>
       <w:r>
@@ -1505,7 +1566,6 @@
         <w:rPr>
           <w:lang w:val="ru-RU"/>
         </w:rPr>
-        <w:lastRenderedPageBreak/>
         <w:t xml:space="preserve">Вместе с </w:t>
       </w:r>
       <w:r>
@@ -1842,7 +1902,25 @@
         <w:rPr>
           <w:lang w:val="ru-RU"/>
         </w:rPr>
-        <w:t>временами стреляет в ногу себе и коллегам или тратит время на поиск неочевидных утечек памяти.</w:t>
+        <w:t>временами стреляет в ногу себе и</w:t>
+      </w:r>
+      <w:r>
+        <w:rPr>
+          <w:lang w:val="ru-RU"/>
+        </w:rPr>
+        <w:t>/</w:t>
+      </w:r>
+      <w:r>
+        <w:rPr>
+          <w:lang w:val="ru-RU"/>
+        </w:rPr>
+        <w:t>или</w:t>
+      </w:r>
+      <w:r>
+        <w:rPr>
+          <w:lang w:val="ru-RU"/>
+        </w:rPr>
+        <w:t xml:space="preserve"> коллегам.</w:t>
       </w:r>
     </w:p>
     <w:p>
@@ -1958,7 +2036,58 @@
         <w:rPr>
           <w:lang w:val="ru-RU"/>
         </w:rPr>
-        <w:t xml:space="preserve">, впоследствии достаточно бездумно клонированная микрософтом и названная </w:t>
+        <w:t xml:space="preserve">. </w:t>
+      </w:r>
+      <w:r>
+        <w:rPr>
+          <w:lang w:val="ru-RU"/>
+        </w:rPr>
+        <w:t xml:space="preserve">Созданная </w:t>
+      </w:r>
+      <w:r>
+        <w:t>Microsoft</w:t>
+      </w:r>
+      <w:r>
+        <w:rPr>
+          <w:lang w:val="ru-RU"/>
+        </w:rPr>
+        <w:t xml:space="preserve"> </w:t>
+      </w:r>
+      <w:r>
+        <w:t>managed</w:t>
+      </w:r>
+      <w:r>
+        <w:rPr>
+          <w:lang w:val="ru-RU"/>
+        </w:rPr>
+        <w:t>-</w:t>
+      </w:r>
+      <w:r>
+        <w:rPr>
+          <w:lang w:val="ru-RU"/>
+        </w:rPr>
+        <w:t xml:space="preserve">платформа </w:t>
+      </w:r>
+      <w:r>
+        <w:rPr>
+          <w:lang w:val="ru-RU"/>
+        </w:rPr>
+        <w:t>.</w:t>
+      </w:r>
+      <w:r>
+        <w:t>NET</w:t>
+      </w:r>
+      <w:r>
+        <w:rPr>
+          <w:lang w:val="ru-RU"/>
+        </w:rPr>
+        <w:t xml:space="preserve"> </w:t>
+      </w:r>
+      <w:r>
+        <w:rPr>
+          <w:lang w:val="ru-RU"/>
+        </w:rPr>
+        <w:t xml:space="preserve">с флагманским языком </w:t>
       </w:r>
       <w:r>
         <w:t>C</w:t>
@@ -1967,13 +2096,28 @@
         <w:rPr>
           <w:lang w:val="ru-RU"/>
         </w:rPr>
-        <w:t>#</w:t>
-      </w:r>
-      <w:r>
-        <w:rPr>
-          <w:lang w:val="ru-RU"/>
-        </w:rPr>
-        <w:t xml:space="preserve"> (и ещё впоследствии, надо сказать</w:t>
+        <w:t xml:space="preserve"># </w:t>
+      </w:r>
+      <w:r>
+        <w:rPr>
+          <w:lang w:val="ru-RU"/>
+        </w:rPr>
+        <w:t xml:space="preserve">изначально выглядела как клон </w:t>
+      </w:r>
+      <w:r>
+        <w:t>Java</w:t>
+      </w:r>
+      <w:r>
+        <w:rPr>
+          <w:lang w:val="ru-RU"/>
+        </w:rPr>
+        <w:t>, но</w:t>
+      </w:r>
+      <w:r>
+        <w:rPr>
+          <w:lang w:val="ru-RU"/>
+        </w:rPr>
+        <w:t>, впоследствии, надо сказать</w:t>
       </w:r>
       <w:r>
         <w:rPr>
@@ -1985,19 +2129,49 @@
         <w:rPr>
           <w:lang w:val="ru-RU"/>
         </w:rPr>
-        <w:t xml:space="preserve"> весьма удачно</w:t>
-      </w:r>
-      <w:r>
-        <w:rPr>
-          <w:lang w:val="ru-RU"/>
-        </w:rPr>
         <w:t xml:space="preserve"> </w:t>
       </w:r>
       <w:r>
         <w:rPr>
           <w:lang w:val="ru-RU"/>
         </w:rPr>
-        <w:t xml:space="preserve">расширенная). В дальнейшем я буду рассматривать только </w:t>
+        <w:t xml:space="preserve">была </w:t>
+      </w:r>
+      <w:r>
+        <w:rPr>
+          <w:lang w:val="ru-RU"/>
+        </w:rPr>
+        <w:t xml:space="preserve">весьма </w:t>
+      </w:r>
+      <w:r>
+        <w:rPr>
+          <w:lang w:val="ru-RU"/>
+        </w:rPr>
+        <w:t xml:space="preserve">остроумно и </w:t>
+      </w:r>
+      <w:r>
+        <w:rPr>
+          <w:lang w:val="ru-RU"/>
+        </w:rPr>
+        <w:t>удачно</w:t>
+      </w:r>
+      <w:r>
+        <w:rPr>
+          <w:lang w:val="ru-RU"/>
+        </w:rPr>
+        <w:t xml:space="preserve"> </w:t>
+      </w:r>
+      <w:r>
+        <w:rPr>
+          <w:lang w:val="ru-RU"/>
+        </w:rPr>
+        <w:t>расширена и дополнена</w:t>
+      </w:r>
+      <w:r>
+        <w:rPr>
+          <w:lang w:val="ru-RU"/>
+        </w:rPr>
+        <w:t xml:space="preserve">. В дальнейшем я буду рассматривать только </w:t>
       </w:r>
       <w:r>
         <w:rPr>
@@ -2238,7 +2412,19 @@
         <w:rPr>
           <w:lang w:val="ru-RU"/>
         </w:rPr>
-        <w:t xml:space="preserve">. Но в целом наличие сборщика мусора это неоспоримый плюс, который признают даже самые закоренелые сторонники </w:t>
+        <w:t xml:space="preserve">. Но в целом наличие </w:t>
+      </w:r>
+      <w:r>
+        <w:rPr>
+          <w:lang w:val="ru-RU"/>
+        </w:rPr>
+        <w:t xml:space="preserve">встроенного </w:t>
+      </w:r>
+      <w:r>
+        <w:rPr>
+          <w:lang w:val="ru-RU"/>
+        </w:rPr>
+        <w:t xml:space="preserve">сборщика мусора это неоспоримый плюс, который признают даже самые закоренелые сторонники </w:t>
       </w:r>
       <w:r>
         <w:t>C</w:t>
@@ -2322,7 +2508,22 @@
         <w:rPr>
           <w:lang w:val="ru-RU"/>
         </w:rPr>
-        <w:t xml:space="preserve"> часть деструкторов классов становится просто не нужна, так как занимается исключительно освобождением памяти)</w:t>
+        <w:t xml:space="preserve"> часть деструкторов </w:t>
+      </w:r>
+      <w:r>
+        <w:t>C</w:t>
+      </w:r>
+      <w:r>
+        <w:rPr>
+          <w:lang w:val="ru-RU"/>
+        </w:rPr>
+        <w:t xml:space="preserve">++ </w:t>
+      </w:r>
+      <w:r>
+        <w:rPr>
+          <w:lang w:val="ru-RU"/>
+        </w:rPr>
+        <w:t>классов становится просто не нужна, так как занимается исключительно освобождением памяти)</w:t>
       </w:r>
     </w:p>
     <w:p>
@@ -2340,7 +2541,42 @@
         <w:rPr>
           <w:lang w:val="ru-RU"/>
         </w:rPr>
-        <w:t>Передача объектов между С++ модулями затруднена в значительной мере именно из-за отсутствия стандартизированного механизма освобождения памяти</w:t>
+        <w:t xml:space="preserve">Альтернативные механизмы автоматического управления памятью, доступные </w:t>
+      </w:r>
+      <w:r>
+        <w:t>C</w:t>
+      </w:r>
+      <w:r>
+        <w:rPr>
+          <w:lang w:val="ru-RU"/>
+        </w:rPr>
+        <w:t xml:space="preserve">++ </w:t>
+      </w:r>
+      <w:r>
+        <w:rPr>
+          <w:lang w:val="ru-RU"/>
+        </w:rPr>
+        <w:t>разработчикам (а именно различные вариации подсчёта ссылок или консервативные сборщики мусора) во многих отношениях уступают встроенному точному сборщику мусора (</w:t>
+      </w:r>
+      <w:r>
+        <w:t>accurate</w:t>
+      </w:r>
+      <w:r>
+        <w:rPr>
+          <w:lang w:val="ru-RU"/>
+        </w:rPr>
+        <w:t xml:space="preserve"> </w:t>
+      </w:r>
+      <w:proofErr w:type="spellStart"/>
+      <w:r>
+        <w:t>gc</w:t>
+      </w:r>
+      <w:proofErr w:type="spellEnd"/>
+      <w:r>
+        <w:rPr>
+          <w:lang w:val="ru-RU"/>
+        </w:rPr>
+        <w:t>)</w:t>
       </w:r>
     </w:p>
     <w:p>
@@ -2358,174 +2594,7 @@
         <w:rPr>
           <w:lang w:val="ru-RU"/>
         </w:rPr>
-        <w:t xml:space="preserve">Исчезает целый класс </w:t>
-      </w:r>
-      <w:r>
-        <w:rPr>
-          <w:lang w:val="ru-RU"/>
-        </w:rPr>
-        <w:t>багов, связанных с преждевременным удалением или напротив, неудалением блоков памяти</w:t>
-      </w:r>
-    </w:p>
-    <w:p>
-      <w:pPr>
-        <w:rPr>
-          <w:lang w:val="ru-RU"/>
-        </w:rPr>
-      </w:pPr>
-      <w:r>
-        <w:rPr>
-          <w:lang w:val="ru-RU"/>
-        </w:rPr>
-        <w:t>Как очевидный итог, сборщик мусора упрощает, а значит, укорачивает и удешевляет процесс разработки.</w:t>
-      </w:r>
-    </w:p>
-    <w:p>
-      <w:pPr>
-        <w:rPr>
-          <w:rFonts w:eastAsiaTheme="minorEastAsia"/>
-          <w:lang w:val="ru-RU" w:eastAsia="zh-TW"/>
-        </w:rPr>
-      </w:pPr>
-      <w:r>
-        <w:rPr>
-          <w:lang w:val="ru-RU"/>
-        </w:rPr>
-        <w:t xml:space="preserve">Синтаксис </w:t>
-      </w:r>
-      <w:r>
-        <w:t>Java</w:t>
-      </w:r>
-      <w:r>
-        <w:rPr>
-          <w:lang w:val="ru-RU"/>
-        </w:rPr>
-        <w:t xml:space="preserve"> </w:t>
-      </w:r>
-      <w:r>
-        <w:rPr>
-          <w:lang w:val="ru-RU"/>
-        </w:rPr>
-        <w:t xml:space="preserve">представяет собой сильно модифицированный в сторону упрощения </w:t>
-      </w:r>
-      <w:r>
-        <w:t>C</w:t>
-      </w:r>
-      <w:r>
-        <w:rPr>
-          <w:lang w:val="ru-RU"/>
-        </w:rPr>
-        <w:t>++</w:t>
-      </w:r>
-      <w:r>
-        <w:rPr>
-          <w:lang w:val="ru-RU"/>
-        </w:rPr>
-        <w:t>: с</w:t>
-      </w:r>
-      <w:r>
-        <w:rPr>
-          <w:lang w:val="ru-RU"/>
-        </w:rPr>
-        <w:t xml:space="preserve">интаксис </w:t>
-      </w:r>
-      <w:r>
-        <w:rPr>
-          <w:rFonts w:eastAsiaTheme="minorEastAsia" w:hint="eastAsia"/>
-          <w:lang w:val="ru-RU" w:eastAsia="zh-TW"/>
-        </w:rPr>
-        <w:t>J</w:t>
-      </w:r>
-      <w:proofErr w:type="spellStart"/>
-      <w:r>
-        <w:rPr>
-          <w:rFonts w:eastAsiaTheme="minorEastAsia"/>
-          <w:lang w:eastAsia="zh-TW"/>
-        </w:rPr>
-        <w:t>ava</w:t>
-      </w:r>
-      <w:proofErr w:type="spellEnd"/>
-      <w:r>
-        <w:rPr>
-          <w:rFonts w:eastAsiaTheme="minorEastAsia"/>
-          <w:lang w:val="ru-RU" w:eastAsia="zh-TW"/>
-        </w:rPr>
-        <w:t xml:space="preserve"> </w:t>
-      </w:r>
-      <w:r>
-        <w:rPr>
-          <w:rFonts w:eastAsiaTheme="minorEastAsia"/>
-          <w:lang w:val="ru-RU" w:eastAsia="zh-TW"/>
-        </w:rPr>
-        <w:t xml:space="preserve">может быть выражан </w:t>
-      </w:r>
-      <w:r>
-        <w:rPr>
-          <w:rFonts w:eastAsiaTheme="minorEastAsia"/>
-          <w:lang w:eastAsia="zh-TW"/>
-        </w:rPr>
-        <w:t>context</w:t>
-      </w:r>
-      <w:r>
-        <w:rPr>
-          <w:rFonts w:eastAsiaTheme="minorEastAsia"/>
-          <w:lang w:val="ru-RU" w:eastAsia="zh-TW"/>
-        </w:rPr>
-        <w:t>-</w:t>
-      </w:r>
-      <w:r>
-        <w:rPr>
-          <w:rFonts w:eastAsiaTheme="minorEastAsia"/>
-          <w:lang w:eastAsia="zh-TW"/>
-        </w:rPr>
-        <w:t>free</w:t>
-      </w:r>
-      <w:r>
-        <w:rPr>
-          <w:rFonts w:eastAsiaTheme="minorEastAsia"/>
-          <w:lang w:val="ru-RU" w:eastAsia="zh-TW"/>
-        </w:rPr>
-        <w:t xml:space="preserve"> </w:t>
-      </w:r>
-      <w:r>
-        <w:rPr>
-          <w:rFonts w:eastAsiaTheme="minorEastAsia"/>
-          <w:lang w:val="ru-RU" w:eastAsia="zh-TW"/>
-        </w:rPr>
-        <w:t xml:space="preserve">грамматикой, в то время время как для корректного разбора С++ требуется знать значения идентификаторов в данной точке исходного кода (причём контекстная чувствительность встречается далеко не в единственном правиле грамматики </w:t>
-      </w:r>
-      <w:r>
-        <w:rPr>
-          <w:rFonts w:eastAsiaTheme="minorEastAsia" w:hint="eastAsia"/>
-          <w:lang w:val="ru-RU" w:eastAsia="zh-TW"/>
-        </w:rPr>
-        <w:t>C++</w:t>
-      </w:r>
-      <w:r>
-        <w:rPr>
-          <w:rFonts w:eastAsiaTheme="minorEastAsia"/>
-          <w:lang w:val="ru-RU" w:eastAsia="zh-TW"/>
-        </w:rPr>
-        <w:t xml:space="preserve">). </w:t>
-      </w:r>
-    </w:p>
-    <w:p>
-      <w:pPr>
-        <w:rPr>
-          <w:lang w:val="ru-RU"/>
-        </w:rPr>
-      </w:pPr>
-      <w:r>
-        <w:rPr>
-          <w:lang w:val="ru-RU"/>
-        </w:rPr>
-        <w:t>П</w:t>
-      </w:r>
-      <w:r>
-        <w:rPr>
-          <w:lang w:val="ru-RU"/>
-        </w:rPr>
-        <w:t>од волну сокращений также попали:</w:t>
+        <w:t>Передача объектов между С++ модулями затруднена в значительной мере именно из-за отсутствия стандартизированного механизма освобождения памяти</w:t>
       </w:r>
     </w:p>
     <w:p>
@@ -2543,8 +2612,187 @@
         <w:rPr>
           <w:lang w:val="ru-RU"/>
         </w:rPr>
+        <w:t xml:space="preserve">Исчезает целый класс </w:t>
+      </w:r>
+      <w:r>
+        <w:rPr>
+          <w:lang w:val="ru-RU"/>
+        </w:rPr>
+        <w:t>багов, связанных с преждевременным удалением или напротив, неудалением блоков памяти</w:t>
+      </w:r>
+    </w:p>
+    <w:p>
+      <w:pPr>
+        <w:rPr>
+          <w:lang w:val="ru-RU"/>
+        </w:rPr>
+      </w:pPr>
+      <w:r>
+        <w:rPr>
+          <w:lang w:val="ru-RU"/>
+        </w:rPr>
+        <w:t>Как очевидный итог, сборщик мусора упроща</w:t>
+      </w:r>
+      <w:r>
+        <w:rPr>
+          <w:lang w:val="ru-RU"/>
+        </w:rPr>
+        <w:t xml:space="preserve">ет, а значит, ускоряет </w:t>
+      </w:r>
+      <w:r>
+        <w:rPr>
+          <w:lang w:val="ru-RU"/>
+        </w:rPr>
+        <w:t>и удешевляет процесс разработки.</w:t>
+      </w:r>
+    </w:p>
+    <w:p>
+      <w:pPr>
+        <w:rPr>
+          <w:rFonts w:eastAsiaTheme="minorEastAsia"/>
+          <w:lang w:val="ru-RU" w:eastAsia="zh-TW"/>
+        </w:rPr>
+      </w:pPr>
+      <w:r>
+        <w:rPr>
+          <w:lang w:val="ru-RU"/>
+        </w:rPr>
         <w:lastRenderedPageBreak/>
-        <w:t>Пространства имён</w:t>
+        <w:t xml:space="preserve">Синтаксис </w:t>
+      </w:r>
+      <w:r>
+        <w:t>Java</w:t>
+      </w:r>
+      <w:r>
+        <w:rPr>
+          <w:lang w:val="ru-RU"/>
+        </w:rPr>
+        <w:t xml:space="preserve"> </w:t>
+      </w:r>
+      <w:r>
+        <w:rPr>
+          <w:lang w:val="ru-RU"/>
+        </w:rPr>
+        <w:t xml:space="preserve">представяет собой сильно модифицированный в сторону упрощения </w:t>
+      </w:r>
+      <w:r>
+        <w:t>C</w:t>
+      </w:r>
+      <w:r>
+        <w:rPr>
+          <w:lang w:val="ru-RU"/>
+        </w:rPr>
+        <w:t>++</w:t>
+      </w:r>
+      <w:r>
+        <w:rPr>
+          <w:lang w:val="ru-RU"/>
+        </w:rPr>
+        <w:t>: с</w:t>
+      </w:r>
+      <w:r>
+        <w:rPr>
+          <w:lang w:val="ru-RU"/>
+        </w:rPr>
+        <w:t xml:space="preserve">интаксис </w:t>
+      </w:r>
+      <w:r>
+        <w:rPr>
+          <w:rFonts w:eastAsiaTheme="minorEastAsia" w:hint="eastAsia"/>
+          <w:lang w:val="ru-RU" w:eastAsia="zh-TW"/>
+        </w:rPr>
+        <w:t>J</w:t>
+      </w:r>
+      <w:proofErr w:type="spellStart"/>
+      <w:r>
+        <w:rPr>
+          <w:rFonts w:eastAsiaTheme="minorEastAsia"/>
+          <w:lang w:eastAsia="zh-TW"/>
+        </w:rPr>
+        <w:t>ava</w:t>
+      </w:r>
+      <w:proofErr w:type="spellEnd"/>
+      <w:r>
+        <w:rPr>
+          <w:rFonts w:eastAsiaTheme="minorEastAsia"/>
+          <w:lang w:val="ru-RU" w:eastAsia="zh-TW"/>
+        </w:rPr>
+        <w:t xml:space="preserve"> </w:t>
+      </w:r>
+      <w:r>
+        <w:rPr>
+          <w:rFonts w:eastAsiaTheme="minorEastAsia"/>
+          <w:lang w:val="ru-RU" w:eastAsia="zh-TW"/>
+        </w:rPr>
+        <w:t xml:space="preserve">может быть выражан </w:t>
+      </w:r>
+      <w:r>
+        <w:rPr>
+          <w:rFonts w:eastAsiaTheme="minorEastAsia"/>
+          <w:lang w:eastAsia="zh-TW"/>
+        </w:rPr>
+        <w:t>context</w:t>
+      </w:r>
+      <w:r>
+        <w:rPr>
+          <w:rFonts w:eastAsiaTheme="minorEastAsia"/>
+          <w:lang w:val="ru-RU" w:eastAsia="zh-TW"/>
+        </w:rPr>
+        <w:t>-</w:t>
+      </w:r>
+      <w:r>
+        <w:rPr>
+          <w:rFonts w:eastAsiaTheme="minorEastAsia"/>
+          <w:lang w:eastAsia="zh-TW"/>
+        </w:rPr>
+        <w:t>free</w:t>
+      </w:r>
+      <w:r>
+        <w:rPr>
+          <w:rFonts w:eastAsiaTheme="minorEastAsia"/>
+          <w:lang w:val="ru-RU" w:eastAsia="zh-TW"/>
+        </w:rPr>
+        <w:t xml:space="preserve"> </w:t>
+      </w:r>
+      <w:r>
+        <w:rPr>
+          <w:rFonts w:eastAsiaTheme="minorEastAsia"/>
+          <w:lang w:val="ru-RU" w:eastAsia="zh-TW"/>
+        </w:rPr>
+        <w:t xml:space="preserve">грамматикой, в то время время как для корректного разбора С++ требуется знать значения идентификаторов в данной точке исходного кода (причём контекстная чувствительность встречается далеко не в единственном правиле грамматики </w:t>
+      </w:r>
+      <w:r>
+        <w:rPr>
+          <w:rFonts w:eastAsiaTheme="minorEastAsia" w:hint="eastAsia"/>
+          <w:lang w:val="ru-RU" w:eastAsia="zh-TW"/>
+        </w:rPr>
+        <w:t>C++</w:t>
+      </w:r>
+      <w:r>
+        <w:rPr>
+          <w:rFonts w:eastAsiaTheme="minorEastAsia"/>
+          <w:lang w:val="ru-RU" w:eastAsia="zh-TW"/>
+        </w:rPr>
+        <w:t xml:space="preserve">). </w:t>
+      </w:r>
+    </w:p>
+    <w:p>
+      <w:pPr>
+        <w:rPr>
+          <w:lang w:val="ru-RU"/>
+        </w:rPr>
+      </w:pPr>
+      <w:r>
+        <w:rPr>
+          <w:lang w:val="ru-RU"/>
+        </w:rPr>
+        <w:t>П</w:t>
+      </w:r>
+      <w:r>
+        <w:rPr>
+          <w:lang w:val="ru-RU"/>
+        </w:rPr>
+        <w:t>од волну сокращений также попали:</w:t>
       </w:r>
     </w:p>
     <w:p>
@@ -2562,18 +2810,7 @@
         <w:rPr>
           <w:lang w:val="ru-RU"/>
         </w:rPr>
-        <w:t>Псевдонимы типов (</w:t>
-      </w:r>
-      <w:proofErr w:type="spellStart"/>
-      <w:r>
-        <w:t>t</w:t>
-      </w:r>
-      <w:r>
-        <w:t>ypedef</w:t>
-      </w:r>
-      <w:proofErr w:type="spellEnd"/>
-      <w:r>
-        <w:t>)</w:t>
+        <w:t>Пространства имён</w:t>
       </w:r>
     </w:p>
     <w:p>
@@ -2591,7 +2828,18 @@
         <w:rPr>
           <w:lang w:val="ru-RU"/>
         </w:rPr>
-        <w:t>Глобальные функции и переменные</w:t>
+        <w:t>Псевдонимы типов (</w:t>
+      </w:r>
+      <w:proofErr w:type="spellStart"/>
+      <w:r>
+        <w:t>t</w:t>
+      </w:r>
+      <w:r>
+        <w:t>ypedef</w:t>
+      </w:r>
+      <w:proofErr w:type="spellEnd"/>
+      <w:r>
+        <w:t>)</w:t>
       </w:r>
     </w:p>
     <w:p>
@@ -2609,13 +2857,7 @@
         <w:rPr>
           <w:lang w:val="ru-RU"/>
         </w:rPr>
-        <w:t>Указатели</w:t>
-      </w:r>
-      <w:r>
-        <w:rPr>
-          <w:lang w:val="ru-RU"/>
-        </w:rPr>
-        <w:t xml:space="preserve"> и адресная арифметика</w:t>
+        <w:t>Глобальные функции и переменные</w:t>
       </w:r>
     </w:p>
     <w:p>
@@ -2633,27 +2875,13 @@
         <w:rPr>
           <w:lang w:val="ru-RU"/>
         </w:rPr>
-        <w:t>Структуры (</w:t>
-      </w:r>
-      <w:proofErr w:type="spellStart"/>
-      <w:r>
-        <w:t>struct</w:t>
-      </w:r>
-      <w:proofErr w:type="spellEnd"/>
-      <w:r>
-        <w:rPr>
-          <w:lang w:val="ru-RU"/>
-        </w:rPr>
-        <w:t>) и объединения (</w:t>
-      </w:r>
-      <w:r>
-        <w:t>union</w:t>
-      </w:r>
-      <w:r>
-        <w:rPr>
-          <w:lang w:val="ru-RU"/>
-        </w:rPr>
-        <w:t>)</w:t>
+        <w:t>Указатели</w:t>
+      </w:r>
+      <w:r>
+        <w:rPr>
+          <w:lang w:val="ru-RU"/>
+        </w:rPr>
+        <w:t xml:space="preserve"> и адресная арифметика</w:t>
       </w:r>
     </w:p>
     <w:p>
@@ -2671,58 +2899,27 @@
         <w:rPr>
           <w:lang w:val="ru-RU"/>
         </w:rPr>
-        <w:t>Явное с</w:t>
-      </w:r>
-      <w:r>
-        <w:rPr>
-          <w:lang w:val="ru-RU"/>
-        </w:rPr>
-        <w:t xml:space="preserve">оздание </w:t>
-      </w:r>
-      <w:r>
-        <w:rPr>
-          <w:lang w:val="ru-RU"/>
-        </w:rPr>
-        <w:t xml:space="preserve">экземпляров </w:t>
-      </w:r>
-      <w:r>
-        <w:rPr>
-          <w:lang w:val="ru-RU"/>
-        </w:rPr>
-        <w:t>классов на стеке</w:t>
-      </w:r>
-      <w:r>
-        <w:rPr>
-          <w:lang w:val="ru-RU"/>
-        </w:rPr>
-        <w:t>,</w:t>
-      </w:r>
-      <w:r>
-        <w:rPr>
-          <w:lang w:val="ru-RU"/>
-        </w:rPr>
-        <w:t xml:space="preserve"> </w:t>
-      </w:r>
-      <w:r>
-        <w:t>RAII</w:t>
-      </w:r>
-      <w:r>
-        <w:rPr>
-          <w:lang w:val="ru-RU"/>
-        </w:rPr>
-        <w:t xml:space="preserve"> и </w:t>
-      </w:r>
-      <w:r>
-        <w:rPr>
-          <w:lang w:val="ru-RU"/>
-        </w:rPr>
-        <w:t xml:space="preserve">вообще </w:t>
-      </w:r>
-      <w:r>
-        <w:rPr>
-          <w:lang w:val="ru-RU"/>
-        </w:rPr>
-        <w:t>ручное управление памятью</w:t>
+        <w:t>Структуры (</w:t>
+      </w:r>
+      <w:proofErr w:type="spellStart"/>
+      <w:r>
+        <w:t>struct</w:t>
+      </w:r>
+      <w:proofErr w:type="spellEnd"/>
+      <w:r>
+        <w:rPr>
+          <w:lang w:val="ru-RU"/>
+        </w:rPr>
+        <w:t>) и объединения (</w:t>
+      </w:r>
+      <w:r>
+        <w:t>union</w:t>
+      </w:r>
+      <w:r>
+        <w:rPr>
+          <w:lang w:val="ru-RU"/>
+        </w:rPr>
+        <w:t>)</w:t>
       </w:r>
     </w:p>
     <w:p>
@@ -2740,7 +2937,58 @@
         <w:rPr>
           <w:lang w:val="ru-RU"/>
         </w:rPr>
-        <w:t>Перегрузка операторов</w:t>
+        <w:t>Явное с</w:t>
+      </w:r>
+      <w:r>
+        <w:rPr>
+          <w:lang w:val="ru-RU"/>
+        </w:rPr>
+        <w:t xml:space="preserve">оздание </w:t>
+      </w:r>
+      <w:r>
+        <w:rPr>
+          <w:lang w:val="ru-RU"/>
+        </w:rPr>
+        <w:t xml:space="preserve">экземпляров </w:t>
+      </w:r>
+      <w:r>
+        <w:rPr>
+          <w:lang w:val="ru-RU"/>
+        </w:rPr>
+        <w:t>классов на стеке</w:t>
+      </w:r>
+      <w:r>
+        <w:rPr>
+          <w:lang w:val="ru-RU"/>
+        </w:rPr>
+        <w:t>,</w:t>
+      </w:r>
+      <w:r>
+        <w:rPr>
+          <w:lang w:val="ru-RU"/>
+        </w:rPr>
+        <w:t xml:space="preserve"> </w:t>
+      </w:r>
+      <w:r>
+        <w:t>RAII</w:t>
+      </w:r>
+      <w:r>
+        <w:rPr>
+          <w:lang w:val="ru-RU"/>
+        </w:rPr>
+        <w:t xml:space="preserve"> и </w:t>
+      </w:r>
+      <w:r>
+        <w:rPr>
+          <w:lang w:val="ru-RU"/>
+        </w:rPr>
+        <w:t xml:space="preserve">вообще </w:t>
+      </w:r>
+      <w:r>
+        <w:rPr>
+          <w:lang w:val="ru-RU"/>
+        </w:rPr>
+        <w:t>ручное управление памятью</w:t>
       </w:r>
     </w:p>
     <w:p>
@@ -2758,7 +3006,7 @@
         <w:rPr>
           <w:lang w:val="ru-RU"/>
         </w:rPr>
-        <w:t>Множественное наследование</w:t>
+        <w:t>Перегрузка операторов</w:t>
       </w:r>
     </w:p>
     <w:p>
@@ -2772,22 +3020,11 @@
           <w:lang w:val="ru-RU"/>
         </w:rPr>
       </w:pPr>
-      <w:proofErr w:type="spellStart"/>
-      <w:r>
-        <w:t>c</w:t>
-      </w:r>
-      <w:r>
-        <w:t>onst</w:t>
-      </w:r>
-      <w:proofErr w:type="spellEnd"/>
-      <w:r>
-        <w:t>-</w:t>
-      </w:r>
-      <w:r>
-        <w:rPr>
-          <w:lang w:val="ru-RU"/>
-        </w:rPr>
-        <w:t>корректность</w:t>
+      <w:r>
+        <w:rPr>
+          <w:lang w:val="ru-RU"/>
+        </w:rPr>
+        <w:t>Множественное наследование</w:t>
       </w:r>
     </w:p>
     <w:p>
@@ -2801,6 +3038,35 @@
           <w:lang w:val="ru-RU"/>
         </w:rPr>
       </w:pPr>
+      <w:proofErr w:type="spellStart"/>
+      <w:r>
+        <w:t>c</w:t>
+      </w:r>
+      <w:r>
+        <w:t>onst</w:t>
+      </w:r>
+      <w:proofErr w:type="spellEnd"/>
+      <w:r>
+        <w:t>-</w:t>
+      </w:r>
+      <w:r>
+        <w:rPr>
+          <w:lang w:val="ru-RU"/>
+        </w:rPr>
+        <w:t>корректность</w:t>
+      </w:r>
+    </w:p>
+    <w:p>
+      <w:pPr>
+        <w:pStyle w:val="ListParagraph"/>
+        <w:numPr>
+          <w:ilvl w:val="0"/>
+          <w:numId w:val="1"/>
+        </w:numPr>
+        <w:rPr>
+          <w:lang w:val="ru-RU"/>
+        </w:rPr>
+      </w:pPr>
       <w:r>
         <w:rPr>
           <w:lang w:val="ru-RU"/>
@@ -3489,12 +3755,11 @@
         </w:rPr>
       </w:pPr>
       <w:bookmarkStart w:id="5" w:name="_Toc369725197"/>
-      <w:proofErr w:type="spellStart"/>
-      <w:r>
+      <w:r>
+        <w:lastRenderedPageBreak/>
         <w:t>Jancy</w:t>
       </w:r>
       <w:bookmarkEnd w:id="5"/>
-      <w:proofErr w:type="spellEnd"/>
     </w:p>
     <w:p>
       <w:pPr>
@@ -3578,14 +3843,7 @@
         <w:rPr>
           <w:lang w:val="ru-RU"/>
         </w:rPr>
-        <w:t xml:space="preserve"> то, что пишется в </w:t>
-      </w:r>
-      <w:r>
-        <w:rPr>
-          <w:lang w:val="ru-RU"/>
-        </w:rPr>
-        <w:lastRenderedPageBreak/>
-        <w:t>книжках или говорится лектором. Помню, на самой первой</w:t>
+        <w:t xml:space="preserve"> то, что пишется в книжках или говорится лектором. Помню, на самой первой</w:t>
       </w:r>
       <w:r>
         <w:rPr>
@@ -4205,11 +4463,9 @@
         </w:rPr>
         <w:t xml:space="preserve"> </w:t>
       </w:r>
-      <w:proofErr w:type="spellStart"/>
       <w:r>
         <w:t>Jancy</w:t>
       </w:r>
-      <w:proofErr w:type="spellEnd"/>
       <w:r>
         <w:rPr>
           <w:lang w:val="ru-RU"/>
@@ -4229,9 +4485,60 @@
         </w:rPr>
         <w:t xml:space="preserve">Как несложно догадаться, </w:t>
       </w:r>
+      <w:r>
+        <w:t>Jancy</w:t>
+      </w:r>
+      <w:r>
+        <w:rPr>
+          <w:lang w:val="ru-RU"/>
+        </w:rPr>
+        <w:t xml:space="preserve"> </w:t>
+      </w:r>
+      <w:r>
+        <w:rPr>
+          <w:lang w:val="ru-RU"/>
+        </w:rPr>
+        <w:t>это акроним</w:t>
+      </w:r>
+      <w:r>
+        <w:rPr>
+          <w:lang w:val="ru-RU"/>
+        </w:rPr>
+        <w:t>:</w:t>
+      </w:r>
+      <w:r>
+        <w:rPr>
+          <w:lang w:val="ru-RU"/>
+        </w:rPr>
+        <w:t xml:space="preserve"> </w:t>
+      </w:r>
+      <w:r>
+        <w:rPr>
+          <w:lang w:val="ru-RU"/>
+        </w:rPr>
+        <w:t>[</w:t>
+      </w:r>
+      <w:r>
+        <w:t>in</w:t>
+      </w:r>
+      <w:r>
+        <w:rPr>
+          <w:lang w:val="ru-RU"/>
+        </w:rPr>
+        <w:t xml:space="preserve"> </w:t>
+      </w:r>
+      <w:r>
+        <w:t>between</w:t>
+      </w:r>
+      <w:r>
+        <w:rPr>
+          <w:lang w:val="ru-RU"/>
+        </w:rPr>
+        <w:t xml:space="preserve">] </w:t>
+      </w:r>
       <w:proofErr w:type="spellStart"/>
       <w:r>
-        <w:t>Jancy</w:t>
+        <w:t>JAva</w:t>
       </w:r>
       <w:proofErr w:type="spellEnd"/>
       <w:r>
@@ -4240,18 +4547,11 @@
         </w:rPr>
         <w:t xml:space="preserve"> </w:t>
       </w:r>
-      <w:r>
-        <w:rPr>
-          <w:lang w:val="ru-RU"/>
-        </w:rPr>
-        <w:t>это акроним</w:t>
-      </w:r>
-      <w:r>
-        <w:rPr>
-          <w:lang w:val="ru-RU"/>
-        </w:rPr>
-        <w:t>:</w:t>
-      </w:r>
+      <w:proofErr w:type="spellStart"/>
+      <w:r>
+        <w:t>aNd</w:t>
+      </w:r>
+      <w:proofErr w:type="spellEnd"/>
       <w:r>
         <w:rPr>
           <w:lang w:val="ru-RU"/>
@@ -4259,13 +4559,22 @@
         <w:t xml:space="preserve"> </w:t>
       </w:r>
       <w:r>
-        <w:rPr>
-          <w:lang w:val="ru-RU"/>
-        </w:rPr>
-        <w:t>[</w:t>
-      </w:r>
-      <w:r>
-        <w:t>in</w:t>
+        <w:t>C</w:t>
+      </w:r>
+      <w:r>
+        <w:rPr>
+          <w:lang w:val="ru-RU"/>
+        </w:rPr>
+        <w:t xml:space="preserve">. </w:t>
+      </w:r>
+      <w:r>
+        <w:rPr>
+          <w:lang w:val="ru-RU"/>
+        </w:rPr>
+        <w:t xml:space="preserve">Можно сказать, что за основу была взята </w:t>
+      </w:r>
+      <w:r>
+        <w:t>Java</w:t>
       </w:r>
       <w:r>
         <w:rPr>
@@ -4274,30 +4583,140 @@
         <w:t xml:space="preserve"> </w:t>
       </w:r>
       <w:r>
-        <w:t>between</w:t>
-      </w:r>
-      <w:r>
-        <w:rPr>
-          <w:lang w:val="ru-RU"/>
-        </w:rPr>
-        <w:t xml:space="preserve">] </w:t>
-      </w:r>
-      <w:proofErr w:type="spellStart"/>
-      <w:r>
-        <w:t>JAva</w:t>
-      </w:r>
-      <w:proofErr w:type="spellEnd"/>
+        <w:rPr>
+          <w:lang w:val="ru-RU"/>
+        </w:rPr>
+        <w:t xml:space="preserve">и я постарался привнести в неё те возможности, которые я люблю в </w:t>
+      </w:r>
+      <w:r>
+        <w:t>C</w:t>
+      </w:r>
+      <w:r>
+        <w:rPr>
+          <w:lang w:val="ru-RU"/>
+        </w:rPr>
+        <w:t>/</w:t>
+      </w:r>
+      <w:r>
+        <w:t>C</w:t>
+      </w:r>
+      <w:r>
+        <w:rPr>
+          <w:lang w:val="ru-RU"/>
+        </w:rPr>
+        <w:t xml:space="preserve">++. </w:t>
+      </w:r>
+      <w:r>
+        <w:rPr>
+          <w:lang w:val="ru-RU"/>
+        </w:rPr>
+        <w:t xml:space="preserve">Либо наоборот, что за основу был взят </w:t>
+      </w:r>
+      <w:r>
+        <w:t>C</w:t>
+      </w:r>
+      <w:r>
+        <w:rPr>
+          <w:lang w:val="ru-RU"/>
+        </w:rPr>
+        <w:t>/</w:t>
+      </w:r>
+      <w:r>
+        <w:t>C</w:t>
+      </w:r>
+      <w:r>
+        <w:rPr>
+          <w:lang w:val="ru-RU"/>
+        </w:rPr>
+        <w:t xml:space="preserve">++ </w:t>
+      </w:r>
+      <w:r>
+        <w:rPr>
+          <w:lang w:val="ru-RU"/>
+        </w:rPr>
+        <w:t xml:space="preserve">и расширен удачными </w:t>
+      </w:r>
+      <w:r>
+        <w:rPr>
+          <w:lang w:val="ru-RU"/>
+        </w:rPr>
+        <w:t>решениями</w:t>
+      </w:r>
+      <w:r>
+        <w:rPr>
+          <w:lang w:val="ru-RU"/>
+        </w:rPr>
+        <w:t xml:space="preserve"> из </w:t>
+      </w:r>
+      <w:r>
+        <w:t>Java</w:t>
+      </w:r>
+      <w:r>
+        <w:rPr>
+          <w:lang w:val="ru-RU"/>
+        </w:rPr>
+        <w:t>.</w:t>
+      </w:r>
       <w:r>
         <w:rPr>
           <w:lang w:val="ru-RU"/>
         </w:rPr>
         <w:t xml:space="preserve"> </w:t>
       </w:r>
-      <w:proofErr w:type="spellStart"/>
-      <w:r>
-        <w:t>aNd</w:t>
-      </w:r>
-      <w:proofErr w:type="spellEnd"/>
+      <w:r>
+        <w:rPr>
+          <w:lang w:val="ru-RU"/>
+        </w:rPr>
+        <w:t>Плюс</w:t>
+      </w:r>
+      <w:r>
+        <w:rPr>
+          <w:lang w:val="ru-RU"/>
+        </w:rPr>
+        <w:t>, конечно</w:t>
+      </w:r>
+      <w:r>
+        <w:rPr>
+          <w:lang w:val="ru-RU"/>
+        </w:rPr>
+        <w:t xml:space="preserve"> же</w:t>
+      </w:r>
+      <w:r>
+        <w:rPr>
+          <w:lang w:val="ru-RU"/>
+        </w:rPr>
+        <w:t>,</w:t>
+      </w:r>
+      <w:r>
+        <w:rPr>
+          <w:lang w:val="ru-RU"/>
+        </w:rPr>
+        <w:t xml:space="preserve"> я </w:t>
+      </w:r>
+      <w:r>
+        <w:rPr>
+          <w:lang w:val="ru-RU"/>
+        </w:rPr>
+        <w:t xml:space="preserve">добавил </w:t>
+      </w:r>
+      <w:r>
+        <w:rPr>
+          <w:lang w:val="ru-RU"/>
+        </w:rPr>
+        <w:t xml:space="preserve">в язык </w:t>
+      </w:r>
+      <w:r>
+        <w:rPr>
+          <w:lang w:val="ru-RU"/>
+        </w:rPr>
+        <w:t xml:space="preserve">фишки, </w:t>
+      </w:r>
+      <w:r>
+        <w:rPr>
+          <w:lang w:val="ru-RU"/>
+        </w:rPr>
+        <w:t>ещё пока нигде не</w:t>
+      </w:r>
       <w:r>
         <w:rPr>
           <w:lang w:val="ru-RU"/>
@@ -4305,22 +4724,10 @@
         <w:t xml:space="preserve"> </w:t>
       </w:r>
       <w:r>
-        <w:t>C</w:t>
-      </w:r>
-      <w:r>
-        <w:rPr>
-          <w:lang w:val="ru-RU"/>
-        </w:rPr>
-        <w:t xml:space="preserve">. </w:t>
-      </w:r>
-      <w:r>
-        <w:rPr>
-          <w:lang w:val="ru-RU"/>
-        </w:rPr>
-        <w:t xml:space="preserve">Можно сказать, что за основу была взята </w:t>
-      </w:r>
-      <w:r>
-        <w:t>Java</w:t>
+        <w:rPr>
+          <w:lang w:val="ru-RU"/>
+        </w:rPr>
+        <w:t>реализованные</w:t>
       </w:r>
       <w:r>
         <w:rPr>
@@ -4332,159 +4739,6 @@
         <w:rPr>
           <w:lang w:val="ru-RU"/>
         </w:rPr>
-        <w:t xml:space="preserve">и я постарался привнести в неё те возможности, которые я люблю в </w:t>
-      </w:r>
-      <w:r>
-        <w:t>C</w:t>
-      </w:r>
-      <w:r>
-        <w:rPr>
-          <w:lang w:val="ru-RU"/>
-        </w:rPr>
-        <w:t>/</w:t>
-      </w:r>
-      <w:r>
-        <w:t>C</w:t>
-      </w:r>
-      <w:r>
-        <w:rPr>
-          <w:lang w:val="ru-RU"/>
-        </w:rPr>
-        <w:t xml:space="preserve">++. </w:t>
-      </w:r>
-      <w:r>
-        <w:rPr>
-          <w:lang w:val="ru-RU"/>
-        </w:rPr>
-        <w:t xml:space="preserve">Либо наоборот, что за основу был взят </w:t>
-      </w:r>
-      <w:r>
-        <w:t>C</w:t>
-      </w:r>
-      <w:r>
-        <w:rPr>
-          <w:lang w:val="ru-RU"/>
-        </w:rPr>
-        <w:t>/</w:t>
-      </w:r>
-      <w:r>
-        <w:t>C</w:t>
-      </w:r>
-      <w:r>
-        <w:rPr>
-          <w:lang w:val="ru-RU"/>
-        </w:rPr>
-        <w:t xml:space="preserve">++ </w:t>
-      </w:r>
-      <w:r>
-        <w:rPr>
-          <w:lang w:val="ru-RU"/>
-        </w:rPr>
-        <w:t xml:space="preserve">и расширен удачными </w:t>
-      </w:r>
-      <w:r>
-        <w:rPr>
-          <w:lang w:val="ru-RU"/>
-        </w:rPr>
-        <w:t>решениями</w:t>
-      </w:r>
-      <w:r>
-        <w:rPr>
-          <w:lang w:val="ru-RU"/>
-        </w:rPr>
-        <w:t xml:space="preserve"> из </w:t>
-      </w:r>
-      <w:r>
-        <w:t>Java</w:t>
-      </w:r>
-      <w:r>
-        <w:rPr>
-          <w:lang w:val="ru-RU"/>
-        </w:rPr>
-        <w:t>.</w:t>
-      </w:r>
-      <w:r>
-        <w:rPr>
-          <w:lang w:val="ru-RU"/>
-        </w:rPr>
-        <w:t xml:space="preserve"> </w:t>
-      </w:r>
-      <w:r>
-        <w:rPr>
-          <w:lang w:val="ru-RU"/>
-        </w:rPr>
-        <w:t>Плюс</w:t>
-      </w:r>
-      <w:r>
-        <w:rPr>
-          <w:lang w:val="ru-RU"/>
-        </w:rPr>
-        <w:t>, конечно</w:t>
-      </w:r>
-      <w:r>
-        <w:rPr>
-          <w:lang w:val="ru-RU"/>
-        </w:rPr>
-        <w:t xml:space="preserve"> же</w:t>
-      </w:r>
-      <w:r>
-        <w:rPr>
-          <w:lang w:val="ru-RU"/>
-        </w:rPr>
-        <w:t>,</w:t>
-      </w:r>
-      <w:r>
-        <w:rPr>
-          <w:lang w:val="ru-RU"/>
-        </w:rPr>
-        <w:t xml:space="preserve"> я </w:t>
-      </w:r>
-      <w:r>
-        <w:rPr>
-          <w:lang w:val="ru-RU"/>
-        </w:rPr>
-        <w:t xml:space="preserve">добавил </w:t>
-      </w:r>
-      <w:r>
-        <w:rPr>
-          <w:lang w:val="ru-RU"/>
-        </w:rPr>
-        <w:t xml:space="preserve">в язык </w:t>
-      </w:r>
-      <w:r>
-        <w:rPr>
-          <w:lang w:val="ru-RU"/>
-        </w:rPr>
-        <w:t xml:space="preserve">фишки, </w:t>
-      </w:r>
-      <w:r>
-        <w:rPr>
-          <w:lang w:val="ru-RU"/>
-        </w:rPr>
-        <w:t>ещё пока нигде не</w:t>
-      </w:r>
-      <w:r>
-        <w:rPr>
-          <w:lang w:val="ru-RU"/>
-        </w:rPr>
-        <w:t xml:space="preserve"> </w:t>
-      </w:r>
-      <w:r>
-        <w:rPr>
-          <w:lang w:val="ru-RU"/>
-        </w:rPr>
-        <w:t>реализованные</w:t>
-      </w:r>
-      <w:r>
-        <w:rPr>
-          <w:lang w:val="ru-RU"/>
-        </w:rPr>
-        <w:t xml:space="preserve"> </w:t>
-      </w:r>
-      <w:r>
-        <w:rPr>
-          <w:lang w:val="ru-RU"/>
-        </w:rPr>
         <w:t xml:space="preserve">(или, </w:t>
       </w:r>
       <w:r>
@@ -4497,7 +4751,19 @@
         <w:rPr>
           <w:lang w:val="ru-RU"/>
         </w:rPr>
-        <w:t xml:space="preserve"> скромнее, возможно и реализованные, но пока не получившие распространения в </w:t>
+        <w:t xml:space="preserve"> скромнее, </w:t>
+      </w:r>
+      <w:r>
+        <w:rPr>
+          <w:lang w:val="ru-RU"/>
+        </w:rPr>
+        <w:t xml:space="preserve">то </w:t>
+      </w:r>
+      <w:r>
+        <w:rPr>
+          <w:lang w:val="ru-RU"/>
+        </w:rPr>
+        <w:t xml:space="preserve">возможно и реализованные, но пока не получившие распространения в </w:t>
       </w:r>
       <w:r>
         <w:t>mainstream</w:t>
@@ -4623,11 +4889,9 @@
         </w:rPr>
         <w:t xml:space="preserve"> </w:t>
       </w:r>
-      <w:proofErr w:type="spellStart"/>
       <w:r>
         <w:t>Jancy</w:t>
       </w:r>
-      <w:proofErr w:type="spellEnd"/>
       <w:r>
         <w:rPr>
           <w:lang w:val="ru-RU"/>
@@ -4677,25 +4941,179 @@
         <w:rPr>
           <w:lang w:val="ru-RU"/>
         </w:rPr>
-        <w:t xml:space="preserve">Чтобы избежать несправедливых обвинений в рекламе, я намеренно не буду давать ссылки или названия, и постараюсь описать стоявшую передо мной задачу в наиболее общих словах. </w:t>
-      </w:r>
-      <w:r>
-        <w:rPr>
-          <w:lang w:val="ru-RU"/>
-        </w:rPr>
-        <w:t xml:space="preserve">Несколько лет назад </w:t>
-      </w:r>
-      <w:r>
-        <w:rPr>
-          <w:lang w:val="ru-RU"/>
-        </w:rPr>
-        <w:t xml:space="preserve">наша компания выпустила продукт, один из модулей которого должен был анализировать блоки бинарных данных и записывать в лог результат анализа. Так как анализ хотелось сделать максимально гибким, было решено вынести логику анализа либо в плагины, либо в скрипт. </w:t>
-      </w:r>
-      <w:r>
-        <w:rPr>
-          <w:lang w:val="ru-RU"/>
-        </w:rPr>
-        <w:t>Если мы хотели</w:t>
+        <w:t xml:space="preserve">Несколько лет назад наша компания выпустила продукт под названием </w:t>
+      </w:r>
+      <w:r>
+        <w:t>I</w:t>
+      </w:r>
+      <w:r>
+        <w:rPr>
+          <w:lang w:val="ru-RU"/>
+        </w:rPr>
+        <w:t>/</w:t>
+      </w:r>
+      <w:r>
+        <w:t>O</w:t>
+      </w:r>
+      <w:r>
+        <w:rPr>
+          <w:lang w:val="ru-RU"/>
+        </w:rPr>
+        <w:t xml:space="preserve"> </w:t>
+      </w:r>
+      <w:r>
+        <w:t>Ninja</w:t>
+      </w:r>
+      <w:r>
+        <w:rPr>
+          <w:lang w:val="ru-RU"/>
+        </w:rPr>
+        <w:t xml:space="preserve">, один из модулей которого должен был анализировать блоки бинарных данных и записывать в лог результат анализа. </w:t>
+      </w:r>
+      <w:r>
+        <w:rPr>
+          <w:lang w:val="ru-RU"/>
+        </w:rPr>
+        <w:t xml:space="preserve">Хочется избежать </w:t>
+      </w:r>
+      <w:r>
+        <w:rPr>
+          <w:lang w:val="ru-RU"/>
+        </w:rPr>
+        <w:t>несправедливых обвинений в рекламе</w:t>
+      </w:r>
+      <w:r>
+        <w:rPr>
+          <w:lang w:val="ru-RU"/>
+        </w:rPr>
+        <w:t xml:space="preserve">, </w:t>
+      </w:r>
+      <w:r>
+        <w:rPr>
+          <w:lang w:val="ru-RU"/>
+        </w:rPr>
+        <w:t xml:space="preserve">поэтому </w:t>
+      </w:r>
+      <w:r>
+        <w:rPr>
+          <w:lang w:val="ru-RU"/>
+        </w:rPr>
+        <w:t xml:space="preserve">я </w:t>
+      </w:r>
+      <w:r>
+        <w:rPr>
+          <w:lang w:val="ru-RU"/>
+        </w:rPr>
+        <w:t>намеренно не расписываю подробности функционала</w:t>
+      </w:r>
+      <w:r>
+        <w:rPr>
+          <w:lang w:val="ru-RU"/>
+        </w:rPr>
+        <w:t>,</w:t>
+      </w:r>
+      <w:r>
+        <w:rPr>
+          <w:lang w:val="ru-RU"/>
+        </w:rPr>
+        <w:t xml:space="preserve"> и зачем </w:t>
+      </w:r>
+      <w:r>
+        <w:rPr>
+          <w:lang w:val="ru-RU"/>
+        </w:rPr>
+        <w:t xml:space="preserve">вообще </w:t>
+      </w:r>
+      <w:r>
+        <w:rPr>
+          <w:lang w:val="ru-RU"/>
+        </w:rPr>
+        <w:t>такое по</w:t>
+      </w:r>
+      <w:r>
+        <w:rPr>
+          <w:lang w:val="ru-RU"/>
+        </w:rPr>
+        <w:t>требовалось</w:t>
+      </w:r>
+      <w:r>
+        <w:rPr>
+          <w:lang w:val="ru-RU"/>
+        </w:rPr>
+        <w:t>. Вот надо</w:t>
+      </w:r>
+      <w:r>
+        <w:rPr>
+          <w:lang w:val="ru-RU"/>
+        </w:rPr>
+        <w:t xml:space="preserve"> </w:t>
+      </w:r>
+      <w:r>
+        <w:rPr>
+          <w:lang w:val="ru-RU"/>
+        </w:rPr>
+        <w:t>б</w:t>
+      </w:r>
+      <w:r>
+        <w:rPr>
+          <w:lang w:val="ru-RU"/>
+        </w:rPr>
+        <w:t xml:space="preserve">ыло </w:t>
+      </w:r>
+      <w:r>
+        <w:rPr>
+          <w:lang w:val="ru-RU"/>
+        </w:rPr>
+        <w:t>нам анализировать и генерировать массивы произвольных байтов, будем исходить отсюда.</w:t>
+      </w:r>
+      <w:r>
+        <w:rPr>
+          <w:lang w:val="ru-RU"/>
+        </w:rPr>
+        <w:t xml:space="preserve"> Так как анализ хотелось сделать максимально гибким, </w:t>
+      </w:r>
+      <w:r>
+        <w:rPr>
+          <w:lang w:val="ru-RU"/>
+        </w:rPr>
+        <w:t>надо было</w:t>
+      </w:r>
+      <w:r>
+        <w:rPr>
+          <w:lang w:val="ru-RU"/>
+        </w:rPr>
+        <w:t xml:space="preserve"> вынести логику анализа либо в плагины, либо в </w:t>
+      </w:r>
+      <w:r>
+        <w:rPr>
+          <w:lang w:val="ru-RU"/>
+        </w:rPr>
+        <w:lastRenderedPageBreak/>
+        <w:t xml:space="preserve">скрипт. </w:t>
+      </w:r>
+      <w:r>
+        <w:rPr>
+          <w:lang w:val="ru-RU"/>
+        </w:rPr>
+        <w:t>А так как</w:t>
+      </w:r>
+      <w:r>
+        <w:rPr>
+          <w:lang w:val="ru-RU"/>
+        </w:rPr>
+        <w:t xml:space="preserve"> в идеале</w:t>
+      </w:r>
+      <w:r>
+        <w:rPr>
+          <w:lang w:val="ru-RU"/>
+        </w:rPr>
+        <w:t xml:space="preserve"> </w:t>
+      </w:r>
+      <w:r>
+        <w:rPr>
+          <w:lang w:val="ru-RU"/>
+        </w:rPr>
+        <w:t>мы хотели</w:t>
       </w:r>
       <w:r>
         <w:rPr>
@@ -4713,25 +5131,55 @@
         <w:rPr>
           <w:lang w:val="ru-RU"/>
         </w:rPr>
-        <w:t>дописывать свои собственные анализаторы, скрипт</w:t>
-      </w:r>
-      <w:r>
-        <w:rPr>
-          <w:lang w:val="ru-RU"/>
-        </w:rPr>
-        <w:t>, конечно, являл</w:t>
-      </w:r>
-      <w:r>
-        <w:rPr>
-          <w:lang w:val="ru-RU"/>
-        </w:rPr>
-        <w:t>ся</w:t>
-      </w:r>
-      <w:r>
-        <w:rPr>
-          <w:lang w:val="ru-RU"/>
-        </w:rPr>
-        <w:t xml:space="preserve"> более правильным решением (плагины означали бы необходимосить публикации </w:t>
+        <w:t>дописывать свои собственные анализаторы</w:t>
+      </w:r>
+      <w:r>
+        <w:rPr>
+          <w:lang w:val="ru-RU"/>
+        </w:rPr>
+        <w:t>/модифицировать существующие</w:t>
+      </w:r>
+      <w:r>
+        <w:rPr>
+          <w:lang w:val="ru-RU"/>
+        </w:rPr>
+        <w:t>, скрипт</w:t>
+      </w:r>
+      <w:r>
+        <w:rPr>
+          <w:lang w:val="ru-RU"/>
+        </w:rPr>
+        <w:t xml:space="preserve"> </w:t>
+      </w:r>
+      <w:r>
+        <w:rPr>
+          <w:lang w:val="ru-RU"/>
+        </w:rPr>
+        <w:t>явля</w:t>
+      </w:r>
+      <w:r>
+        <w:rPr>
+          <w:lang w:val="ru-RU"/>
+        </w:rPr>
+        <w:t>лся</w:t>
+      </w:r>
+      <w:r>
+        <w:rPr>
+          <w:lang w:val="ru-RU"/>
+        </w:rPr>
+        <w:t xml:space="preserve"> более правильным </w:t>
+      </w:r>
+      <w:r>
+        <w:rPr>
+          <w:lang w:val="ru-RU"/>
+        </w:rPr>
+        <w:t>подходом</w:t>
+      </w:r>
+      <w:r>
+        <w:rPr>
+          <w:lang w:val="ru-RU"/>
+        </w:rPr>
+        <w:t xml:space="preserve"> (плагины означали бы необходимосить публикации </w:t>
       </w:r>
       <w:r>
         <w:t>SDK</w:t>
@@ -4768,6 +5216,24 @@
           <w:lang w:val="ru-RU"/>
         </w:rPr>
         <w:t>++</w:t>
+      </w:r>
+      <w:r>
+        <w:rPr>
+          <w:lang w:val="ru-RU"/>
+        </w:rPr>
+        <w:t xml:space="preserve"> и людских ресурсов с необходимым уровнем</w:t>
+      </w:r>
+      <w:r>
+        <w:rPr>
+          <w:lang w:val="ru-RU"/>
+        </w:rPr>
+        <w:t xml:space="preserve"> квалификации,</w:t>
+      </w:r>
+      <w:r>
+        <w:rPr>
+          <w:lang w:val="ru-RU"/>
+        </w:rPr>
+        <w:t xml:space="preserve"> чтоб эту разработку вести</w:t>
       </w:r>
       <w:r>
         <w:rPr>
@@ -4890,14 +5356,7 @@
         <w:rPr>
           <w:lang w:val="ru-RU"/>
         </w:rPr>
-        <w:t xml:space="preserve">. Точка. Общепризнанных </w:t>
-      </w:r>
-      <w:r>
-        <w:rPr>
-          <w:lang w:val="ru-RU"/>
-        </w:rPr>
-        <w:lastRenderedPageBreak/>
-        <w:t>с</w:t>
+        <w:t>. Точка. Общепризнанных с</w:t>
       </w:r>
       <w:r>
         <w:rPr>
@@ -4985,22 +5444,43 @@
         <w:t xml:space="preserve"> </w:t>
       </w:r>
       <w:r>
-        <w:rPr>
-          <w:lang w:val="ru-RU"/>
-        </w:rPr>
-        <w:t>вышеупомянутого</w:t>
-      </w:r>
-      <w:r>
-        <w:rPr>
-          <w:lang w:val="ru-RU"/>
-        </w:rPr>
-        <w:t xml:space="preserve"> продукта вышла</w:t>
-      </w:r>
-      <w:r>
-        <w:rPr>
-          <w:lang w:val="ru-RU"/>
-        </w:rPr>
-        <w:t xml:space="preserve"> таки</w:t>
+        <w:t>I</w:t>
+      </w:r>
+      <w:r>
+        <w:rPr>
+          <w:lang w:val="ru-RU"/>
+        </w:rPr>
+        <w:t>/</w:t>
+      </w:r>
+      <w:r>
+        <w:t>O</w:t>
+      </w:r>
+      <w:r>
+        <w:rPr>
+          <w:lang w:val="ru-RU"/>
+        </w:rPr>
+        <w:t xml:space="preserve"> </w:t>
+      </w:r>
+      <w:r>
+        <w:t>Ninja</w:t>
+      </w:r>
+      <w:r>
+        <w:rPr>
+          <w:lang w:val="ru-RU"/>
+        </w:rPr>
+        <w:t xml:space="preserve"> вышла</w:t>
+      </w:r>
+      <w:r>
+        <w:rPr>
+          <w:lang w:val="ru-RU"/>
+        </w:rPr>
+        <w:t>-</w:t>
+      </w:r>
+      <w:r>
+        <w:rPr>
+          <w:lang w:val="ru-RU"/>
+        </w:rPr>
+        <w:t>таки</w:t>
       </w:r>
       <w:r>
         <w:rPr>
@@ -5008,11 +5488,9 @@
         </w:rPr>
         <w:t xml:space="preserve"> на архитектуре плагинов, вторая – на скриптах, написанных на прототипе </w:t>
       </w:r>
-      <w:proofErr w:type="spellStart"/>
       <w:r>
         <w:t>Jancy</w:t>
       </w:r>
-      <w:proofErr w:type="spellEnd"/>
       <w:r>
         <w:rPr>
           <w:lang w:val="ru-RU"/>
@@ -5035,7 +5513,25 @@
         <w:rPr>
           <w:lang w:val="ru-RU"/>
         </w:rPr>
-        <w:t xml:space="preserve">), выход </w:t>
+        <w:t>).</w:t>
+      </w:r>
+      <w:r>
+        <w:rPr>
+          <w:lang w:val="ru-RU"/>
+        </w:rPr>
+        <w:t xml:space="preserve"> </w:t>
+      </w:r>
+      <w:r>
+        <w:rPr>
+          <w:lang w:val="ru-RU"/>
+        </w:rPr>
+        <w:t>В</w:t>
+      </w:r>
+      <w:r>
+        <w:rPr>
+          <w:lang w:val="ru-RU"/>
+        </w:rPr>
+        <w:t xml:space="preserve">ыход </w:t>
       </w:r>
       <w:r>
         <w:rPr>
@@ -5049,11 +5545,9 @@
         </w:rPr>
         <w:t xml:space="preserve"> версии на полноценной </w:t>
       </w:r>
-      <w:proofErr w:type="spellStart"/>
       <w:r>
         <w:t>Jancy</w:t>
       </w:r>
-      <w:proofErr w:type="spellEnd"/>
       <w:r>
         <w:rPr>
           <w:lang w:val="ru-RU"/>
@@ -5101,13 +5595,17 @@
         <w:rPr>
           <w:lang w:val="ru-RU"/>
         </w:rPr>
-        <w:t xml:space="preserve"> практическая причина создания </w:t>
-      </w:r>
-      <w:proofErr w:type="spellStart"/>
+        <w:t xml:space="preserve"> практический мотиватор </w:t>
+      </w:r>
+      <w:r>
+        <w:rPr>
+          <w:lang w:val="ru-RU"/>
+        </w:rPr>
+        <w:t xml:space="preserve">создания </w:t>
+      </w:r>
       <w:r>
         <w:t>Jancy</w:t>
       </w:r>
-      <w:proofErr w:type="spellEnd"/>
       <w:r>
         <w:rPr>
           <w:lang w:val="ru-RU"/>
@@ -5177,11 +5675,9 @@
         </w:rPr>
         <w:t xml:space="preserve">Перед тем как перейти к принципам дизайна языка </w:t>
       </w:r>
-      <w:proofErr w:type="spellStart"/>
       <w:r>
         <w:t>Jancy</w:t>
       </w:r>
-      <w:proofErr w:type="spellEnd"/>
       <w:r>
         <w:rPr>
           <w:lang w:val="ru-RU"/>
@@ -5471,11 +5967,9 @@
         </w:rPr>
         <w:t xml:space="preserve">При проектировании языка </w:t>
       </w:r>
-      <w:proofErr w:type="spellStart"/>
       <w:r>
         <w:t>Jancy</w:t>
       </w:r>
-      <w:proofErr w:type="spellEnd"/>
       <w:r>
         <w:rPr>
           <w:lang w:val="ru-RU"/>
@@ -5536,11 +6030,9 @@
         </w:rPr>
         <w:t xml:space="preserve"> </w:t>
       </w:r>
-      <w:proofErr w:type="spellStart"/>
       <w:r>
         <w:t>Jancy</w:t>
       </w:r>
-      <w:proofErr w:type="spellEnd"/>
       <w:r>
         <w:rPr>
           <w:lang w:val="ru-RU"/>
@@ -5629,11 +6121,9 @@
         </w:rPr>
         <w:t xml:space="preserve"> </w:t>
       </w:r>
-      <w:proofErr w:type="spellStart"/>
       <w:r>
         <w:t>Jancy</w:t>
       </w:r>
-      <w:proofErr w:type="spellEnd"/>
       <w:r>
         <w:rPr>
           <w:lang w:val="ru-RU"/>
@@ -5825,13 +6315,12 @@
         <w:rPr>
           <w:lang w:val="ru-RU"/>
         </w:rPr>
+        <w:lastRenderedPageBreak/>
         <w:t xml:space="preserve">Помимо этого, </w:t>
       </w:r>
-      <w:proofErr w:type="spellStart"/>
       <w:r>
         <w:t>Jancy</w:t>
       </w:r>
-      <w:proofErr w:type="spellEnd"/>
       <w:r>
         <w:rPr>
           <w:lang w:val="ru-RU"/>
@@ -5989,7 +6478,6 @@
         <w:rPr>
           <w:lang w:val="ru-RU" w:eastAsia="zh-TW"/>
         </w:rPr>
-        <w:lastRenderedPageBreak/>
         <w:t xml:space="preserve">Все примитивные типы </w:t>
       </w:r>
       <w:r>
@@ -6332,6 +6820,24 @@
         </w:rPr>
         <w:t>) – функции, которые будут автоматически выполнены перед каждым из перегруженных конструкторов</w:t>
       </w:r>
+      <w:r>
+        <w:rPr>
+          <w:lang w:val="ru-RU" w:eastAsia="zh-TW"/>
+        </w:rPr>
+        <w:t xml:space="preserve">. </w:t>
+      </w:r>
+      <w:r>
+        <w:rPr>
+          <w:lang w:val="ru-RU" w:eastAsia="zh-TW"/>
+        </w:rPr>
+        <w:t xml:space="preserve">Аналог инициализирующих блоков в </w:t>
+      </w:r>
+      <w:r>
+        <w:rPr>
+          <w:lang w:eastAsia="zh-TW"/>
+        </w:rPr>
+        <w:t>Java</w:t>
+      </w:r>
     </w:p>
     <w:p>
       <w:pPr>
@@ -7034,6 +7540,7 @@
           <w:rFonts w:hint="eastAsia"/>
           <w:lang w:val="ru-RU" w:eastAsia="zh-TW"/>
         </w:rPr>
+        <w:lastRenderedPageBreak/>
         <w:t>B</w:t>
       </w:r>
       <w:proofErr w:type="spellStart"/>
@@ -7202,40 +7709,9 @@
       </w:pPr>
       <w:r>
         <w:rPr>
-          <w:lang w:val="ru-RU" w:eastAsia="zh-TW"/>
-        </w:rPr>
-        <w:lastRenderedPageBreak/>
-        <w:t xml:space="preserve">Два вида преобразовния к указателю на функцию: </w:t>
-      </w:r>
-      <w:r>
-        <w:rPr>
-          <w:lang w:eastAsia="zh-TW"/>
-        </w:rPr>
-        <w:t>live</w:t>
-      </w:r>
-      <w:r>
-        <w:rPr>
-          <w:lang w:val="ru-RU" w:eastAsia="zh-TW"/>
-        </w:rPr>
-        <w:t xml:space="preserve"> </w:t>
-      </w:r>
-      <w:r>
-        <w:rPr>
-          <w:lang w:val="ru-RU" w:eastAsia="zh-TW"/>
-        </w:rPr>
-        <w:t xml:space="preserve">и </w:t>
-      </w:r>
-      <w:r>
-        <w:rPr>
-          <w:lang w:eastAsia="zh-TW"/>
-        </w:rPr>
-        <w:t>snapshot</w:t>
-      </w:r>
-      <w:r>
-        <w:rPr>
-          <w:lang w:val="ru-RU" w:eastAsia="zh-TW"/>
-        </w:rPr>
-        <w:t xml:space="preserve"> </w:t>
+          <w:lang w:val="ru-RU"/>
+        </w:rPr>
+        <w:t>Мультикасты позволяют накопить массив указателей на функции и затем вызвать их все сразу</w:t>
       </w:r>
     </w:p>
     <w:p>
@@ -7251,9 +7727,99 @@
       </w:pPr>
       <w:r>
         <w:rPr>
-          <w:lang w:val="ru-RU" w:eastAsia="zh-TW"/>
-        </w:rPr>
-        <w:t xml:space="preserve">Встроенная поддержка слабых событий (то есть тех, для которых не нужен явный вызов </w:t>
+          <w:lang w:val="ru-RU"/>
+        </w:rPr>
+        <w:t>События это особый вид указателя на мультикаст, который позволяет только подписаться/отписаться, но не вызвать</w:t>
+      </w:r>
+    </w:p>
+    <w:p>
+      <w:pPr>
+        <w:pStyle w:val="ListParagraph"/>
+        <w:numPr>
+          <w:ilvl w:val="1"/>
+          <w:numId w:val="36"/>
+        </w:numPr>
+        <w:rPr>
+          <w:lang w:val="ru-RU"/>
+        </w:rPr>
+      </w:pPr>
+      <w:r>
+        <w:rPr>
+          <w:lang w:val="ru-RU" w:eastAsia="zh-TW"/>
+        </w:rPr>
+        <w:t xml:space="preserve">Два вида преобразовния </w:t>
+      </w:r>
+      <w:r>
+        <w:rPr>
+          <w:lang w:val="ru-RU" w:eastAsia="zh-TW"/>
+        </w:rPr>
+        <w:t xml:space="preserve">мультикаста </w:t>
+      </w:r>
+      <w:r>
+        <w:rPr>
+          <w:lang w:val="ru-RU" w:eastAsia="zh-TW"/>
+        </w:rPr>
+        <w:t xml:space="preserve">к указателю на функцию: </w:t>
+      </w:r>
+      <w:r>
+        <w:rPr>
+          <w:lang w:eastAsia="zh-TW"/>
+        </w:rPr>
+        <w:t>live</w:t>
+      </w:r>
+      <w:r>
+        <w:rPr>
+          <w:lang w:val="ru-RU" w:eastAsia="zh-TW"/>
+        </w:rPr>
+        <w:t xml:space="preserve"> </w:t>
+      </w:r>
+      <w:r>
+        <w:rPr>
+          <w:lang w:val="ru-RU" w:eastAsia="zh-TW"/>
+        </w:rPr>
+        <w:t xml:space="preserve">и </w:t>
+      </w:r>
+      <w:r>
+        <w:rPr>
+          <w:lang w:eastAsia="zh-TW"/>
+        </w:rPr>
+        <w:t>snapshot</w:t>
+      </w:r>
+      <w:r>
+        <w:rPr>
+          <w:lang w:val="ru-RU" w:eastAsia="zh-TW"/>
+        </w:rPr>
+        <w:t xml:space="preserve"> </w:t>
+      </w:r>
+    </w:p>
+    <w:p>
+      <w:pPr>
+        <w:pStyle w:val="ListParagraph"/>
+        <w:numPr>
+          <w:ilvl w:val="1"/>
+          <w:numId w:val="36"/>
+        </w:numPr>
+        <w:rPr>
+          <w:lang w:val="ru-RU"/>
+        </w:rPr>
+      </w:pPr>
+      <w:r>
+        <w:rPr>
+          <w:lang w:val="ru-RU" w:eastAsia="zh-TW"/>
+        </w:rPr>
+        <w:t xml:space="preserve">Встроенная поддержка слабых </w:t>
+      </w:r>
+      <w:r>
+        <w:rPr>
+          <w:lang w:val="ru-RU" w:eastAsia="zh-TW"/>
+        </w:rPr>
+        <w:t>мультикастов</w:t>
+      </w:r>
+      <w:r>
+        <w:rPr>
+          <w:lang w:val="ru-RU" w:eastAsia="zh-TW"/>
+        </w:rPr>
+        <w:t xml:space="preserve"> (то есть тех, для которых не нужен явный вызов </w:t>
       </w:r>
       <w:r>
         <w:rPr>
@@ -7436,11 +8002,9 @@
         </w:rPr>
         <w:t xml:space="preserve">Исключения в </w:t>
       </w:r>
-      <w:proofErr w:type="spellStart"/>
       <w:r>
         <w:t>Jancy</w:t>
       </w:r>
-      <w:proofErr w:type="spellEnd"/>
       <w:r>
         <w:rPr>
           <w:lang w:val="ru-RU"/>
@@ -7477,11 +8041,9 @@
         </w:rPr>
         <w:t xml:space="preserve">исключений </w:t>
       </w:r>
-      <w:proofErr w:type="spellStart"/>
       <w:r>
         <w:t>Jancy</w:t>
       </w:r>
-      <w:proofErr w:type="spellEnd"/>
       <w:r>
         <w:rPr>
           <w:lang w:val="ru-RU"/>
@@ -7647,14 +8209,12 @@
         </w:rPr>
         <w:t xml:space="preserve">В </w:t>
       </w:r>
-      <w:proofErr w:type="spellStart"/>
       <w:r>
         <w:rPr>
           <w:lang w:eastAsia="zh-TW"/>
         </w:rPr>
         <w:t>Jancy</w:t>
       </w:r>
-      <w:proofErr w:type="spellEnd"/>
       <w:r>
         <w:rPr>
           <w:lang w:val="ru-RU" w:eastAsia="zh-TW"/>
@@ -8293,6 +8853,7 @@
         <w:rPr>
           <w:lang w:eastAsia="zh-TW"/>
         </w:rPr>
+        <w:lastRenderedPageBreak/>
         <w:t>e</w:t>
       </w:r>
       <w:r>
@@ -8599,74 +9160,56 @@
         <w:rPr>
           <w:lang w:val="ru-RU"/>
         </w:rPr>
-        <w:t>В качестве синтаксического анализатора я</w:t>
-      </w:r>
-      <w:r>
-        <w:rPr>
-          <w:lang w:val="ru-RU"/>
-        </w:rPr>
-        <w:t xml:space="preserve"> таки</w:t>
-      </w:r>
-      <w:r>
-        <w:rPr>
-          <w:lang w:val="ru-RU"/>
-        </w:rPr>
-        <w:t xml:space="preserve"> не удержался и написал свой </w:t>
-      </w:r>
-      <w:r>
-        <w:rPr>
-          <w:strike/>
-          <w:lang w:val="ru-RU"/>
-        </w:rPr>
-        <w:t>велосипед</w:t>
-      </w:r>
-      <w:r>
-        <w:rPr>
-          <w:lang w:val="ru-RU"/>
-        </w:rPr>
-        <w:t xml:space="preserve"> генератор табличных нисходящих </w:t>
-      </w:r>
-      <w:r>
-        <w:t>LL</w:t>
-      </w:r>
-      <w:r>
-        <w:rPr>
-          <w:lang w:val="ru-RU"/>
-        </w:rPr>
-        <w:t xml:space="preserve"> (</w:t>
-      </w:r>
-      <w:r>
-        <w:t>k</w:t>
-      </w:r>
-      <w:r>
-        <w:rPr>
-          <w:lang w:val="ru-RU"/>
-        </w:rPr>
-        <w:t xml:space="preserve">) анализаторов. Чем меня не устраивали </w:t>
-      </w:r>
-      <w:r>
-        <w:t>ANTLR</w:t>
-      </w:r>
-      <w:r>
-        <w:rPr>
-          <w:lang w:val="ru-RU"/>
-        </w:rPr>
-        <w:t xml:space="preserve">, </w:t>
-      </w:r>
-      <w:r>
-        <w:t>Coco</w:t>
-      </w:r>
-      <w:r>
-        <w:rPr>
-          <w:lang w:val="ru-RU"/>
-        </w:rPr>
-        <w:t xml:space="preserve">, </w:t>
-      </w:r>
-      <w:proofErr w:type="spellStart"/>
-      <w:r>
-        <w:t>Yacc</w:t>
-      </w:r>
-      <w:proofErr w:type="spellEnd"/>
+        <w:t xml:space="preserve">В качестве </w:t>
+      </w:r>
+      <w:r>
+        <w:t>backend</w:t>
+      </w:r>
+      <w:r>
+        <w:rPr>
+          <w:lang w:val="ru-RU"/>
+        </w:rPr>
+        <w:t xml:space="preserve"> </w:t>
+      </w:r>
+      <w:r>
+        <w:rPr>
+          <w:lang w:val="ru-RU"/>
+        </w:rPr>
+        <w:t xml:space="preserve">используется </w:t>
+      </w:r>
+      <w:r>
+        <w:t>LLVM</w:t>
+      </w:r>
+      <w:r>
+        <w:rPr>
+          <w:lang w:val="ru-RU"/>
+        </w:rPr>
+        <w:t xml:space="preserve">, что позволяет задействовать отлаженный оптимизатор и кодогенериратор сразу для широкого спектра платформ, а также существенно упрощает обеспечение совместимости с </w:t>
+      </w:r>
+      <w:r>
+        <w:t>ABI</w:t>
+      </w:r>
+      <w:r>
+        <w:rPr>
+          <w:lang w:val="ru-RU"/>
+        </w:rPr>
+        <w:t xml:space="preserve"> </w:t>
+      </w:r>
+      <w:r>
+        <w:rPr>
+          <w:lang w:val="ru-RU"/>
+        </w:rPr>
+        <w:t>хостового</w:t>
+      </w:r>
+      <w:r>
+        <w:rPr>
+          <w:lang w:val="ru-RU"/>
+        </w:rPr>
+        <w:t xml:space="preserve"> </w:t>
+      </w:r>
+      <w:r>
+        <w:t>C</w:t>
+      </w:r>
       <w:r>
         <w:rPr>
           <w:lang w:val="ru-RU"/>
@@ -8674,127 +9217,28 @@
         <w:t>/</w:t>
       </w:r>
       <w:r>
-        <w:t>Bison</w:t>
-      </w:r>
-      <w:r>
-        <w:rPr>
-          <w:lang w:val="ru-RU"/>
-        </w:rPr>
-        <w:t xml:space="preserve">, </w:t>
-      </w:r>
-      <w:r>
-        <w:t>Lemon</w:t>
-      </w:r>
-      <w:r>
-        <w:rPr>
-          <w:lang w:val="ru-RU"/>
-        </w:rPr>
-        <w:t xml:space="preserve"> </w:t>
-      </w:r>
-      <w:r>
-        <w:rPr>
-          <w:lang w:val="ru-RU"/>
-        </w:rPr>
-        <w:t xml:space="preserve">и другие безусловно </w:t>
-      </w:r>
-      <w:r>
-        <w:rPr>
-          <w:lang w:val="ru-RU"/>
-        </w:rPr>
-        <w:lastRenderedPageBreak/>
-        <w:t xml:space="preserve">уважаемые и проверенные в бою </w:t>
-      </w:r>
-      <w:r>
-        <w:rPr>
-          <w:lang w:val="ru-RU"/>
-        </w:rPr>
-        <w:t>парсер-генераторы</w:t>
-      </w:r>
-      <w:r>
-        <w:rPr>
-          <w:lang w:val="ru-RU"/>
-        </w:rPr>
-        <w:t xml:space="preserve">, это тема для отдельного и интересного разговора. Пока же я </w:t>
-      </w:r>
-      <w:r>
-        <w:rPr>
-          <w:lang w:val="ru-RU"/>
-        </w:rPr>
-        <w:t xml:space="preserve">просто </w:t>
-      </w:r>
-      <w:r>
-        <w:rPr>
-          <w:lang w:val="ru-RU"/>
-        </w:rPr>
-        <w:t xml:space="preserve">хотел сказать что в качестве синтаксического анализатора </w:t>
-      </w:r>
-      <w:r>
-        <w:rPr>
-          <w:lang w:val="ru-RU"/>
-        </w:rPr>
-        <w:t xml:space="preserve">в компиляторе </w:t>
-      </w:r>
-      <w:proofErr w:type="spellStart"/>
-      <w:r>
-        <w:t>Jancy</w:t>
-      </w:r>
-      <w:proofErr w:type="spellEnd"/>
-      <w:r>
-        <w:rPr>
-          <w:lang w:val="ru-RU"/>
-        </w:rPr>
-        <w:t xml:space="preserve"> </w:t>
-      </w:r>
-      <w:r>
-        <w:rPr>
-          <w:lang w:val="ru-RU"/>
-        </w:rPr>
-        <w:t xml:space="preserve">используется не </w:t>
-      </w:r>
-      <w:r>
-        <w:rPr>
-          <w:lang w:val="ru-RU"/>
-        </w:rPr>
-        <w:t xml:space="preserve">ручной </w:t>
-      </w:r>
-      <w:r>
-        <w:rPr>
-          <w:lang w:val="ru-RU"/>
-        </w:rPr>
-        <w:t>рекурсивный спуск, а сгенерированный парсер, а значит имеется</w:t>
-      </w:r>
-      <w:r>
-        <w:rPr>
-          <w:lang w:val="ru-RU"/>
-        </w:rPr>
-        <w:t xml:space="preserve"> всегда релевантная </w:t>
-      </w:r>
-      <w:r>
-        <w:t>BNF</w:t>
-      </w:r>
-      <w:r>
-        <w:rPr>
-          <w:lang w:val="ru-RU"/>
-        </w:rPr>
-        <w:t xml:space="preserve"> </w:t>
-      </w:r>
-      <w:r>
-        <w:rPr>
-          <w:lang w:val="ru-RU"/>
-        </w:rPr>
-        <w:t>грамматика</w:t>
-      </w:r>
-      <w:r>
-        <w:rPr>
-          <w:lang w:val="ru-RU"/>
-        </w:rPr>
-        <w:t xml:space="preserve"> </w:t>
-      </w:r>
-      <w:r>
-        <w:rPr>
-          <w:lang w:val="ru-RU"/>
-        </w:rPr>
-        <w:t>которую можно распечатать, обсудить и с лёгкостью модифицировать.</w:t>
+        <w:t>C</w:t>
+      </w:r>
+      <w:r>
+        <w:rPr>
+          <w:lang w:val="ru-RU"/>
+        </w:rPr>
+        <w:t xml:space="preserve">++ </w:t>
+      </w:r>
+      <w:r>
+        <w:rPr>
+          <w:lang w:val="ru-RU"/>
+        </w:rPr>
+        <w:t xml:space="preserve">приложения. Использование </w:t>
+      </w:r>
+      <w:r>
+        <w:t>LLVM</w:t>
+      </w:r>
+      <w:r>
+        <w:rPr>
+          <w:lang w:val="ru-RU"/>
+        </w:rPr>
+        <w:t>, а не рукописной виртуальной машины, или же рукописного генератора целевого кода – это решение которое не вызывало вопросов с самого начала.</w:t>
       </w:r>
     </w:p>
     <w:p>
@@ -8807,10 +9251,99 @@
         <w:rPr>
           <w:lang w:val="ru-RU"/>
         </w:rPr>
-        <w:t xml:space="preserve">В качестве </w:t>
-      </w:r>
-      <w:r>
-        <w:t>backend</w:t>
+        <w:t>А вот для синтаксического анализа</w:t>
+      </w:r>
+      <w:bookmarkStart w:id="9" w:name="_GoBack"/>
+      <w:bookmarkEnd w:id="9"/>
+      <w:r>
+        <w:rPr>
+          <w:lang w:val="ru-RU"/>
+        </w:rPr>
+        <w:t xml:space="preserve"> я</w:t>
+      </w:r>
+      <w:r>
+        <w:rPr>
+          <w:lang w:val="ru-RU"/>
+        </w:rPr>
+        <w:t xml:space="preserve"> таки</w:t>
+      </w:r>
+      <w:r>
+        <w:rPr>
+          <w:lang w:val="ru-RU"/>
+        </w:rPr>
+        <w:t xml:space="preserve"> не удержался и написал свой </w:t>
+      </w:r>
+      <w:r>
+        <w:rPr>
+          <w:strike/>
+          <w:lang w:val="ru-RU"/>
+        </w:rPr>
+        <w:t>велосипед</w:t>
+      </w:r>
+      <w:r>
+        <w:rPr>
+          <w:lang w:val="ru-RU"/>
+        </w:rPr>
+        <w:t xml:space="preserve"> генератор табличных нисходящих </w:t>
+      </w:r>
+      <w:r>
+        <w:t>LL</w:t>
+      </w:r>
+      <w:r>
+        <w:rPr>
+          <w:lang w:val="ru-RU"/>
+        </w:rPr>
+        <w:t xml:space="preserve"> (</w:t>
+      </w:r>
+      <w:r>
+        <w:t>k</w:t>
+      </w:r>
+      <w:r>
+        <w:rPr>
+          <w:lang w:val="ru-RU"/>
+        </w:rPr>
+        <w:t xml:space="preserve">) анализаторов. Чем меня не устраивали </w:t>
+      </w:r>
+      <w:r>
+        <w:t>ANTLR</w:t>
+      </w:r>
+      <w:r>
+        <w:rPr>
+          <w:lang w:val="ru-RU"/>
+        </w:rPr>
+        <w:t xml:space="preserve">, </w:t>
+      </w:r>
+      <w:r>
+        <w:t>Coco</w:t>
+      </w:r>
+      <w:r>
+        <w:rPr>
+          <w:lang w:val="ru-RU"/>
+        </w:rPr>
+        <w:t xml:space="preserve">, </w:t>
+      </w:r>
+      <w:proofErr w:type="spellStart"/>
+      <w:r>
+        <w:t>Yacc</w:t>
+      </w:r>
+      <w:proofErr w:type="spellEnd"/>
+      <w:r>
+        <w:rPr>
+          <w:lang w:val="ru-RU"/>
+        </w:rPr>
+        <w:t>/</w:t>
+      </w:r>
+      <w:r>
+        <w:t>Bison</w:t>
+      </w:r>
+      <w:r>
+        <w:rPr>
+          <w:lang w:val="ru-RU"/>
+        </w:rPr>
+        <w:t xml:space="preserve">, </w:t>
+      </w:r>
+      <w:r>
+        <w:t>Lemon</w:t>
       </w:r>
       <w:r>
         <w:rPr>
@@ -8822,31 +9355,40 @@
         <w:rPr>
           <w:lang w:val="ru-RU"/>
         </w:rPr>
-        <w:t xml:space="preserve">используется </w:t>
-      </w:r>
-      <w:r>
-        <w:t>LLVM</w:t>
-      </w:r>
-      <w:r>
-        <w:rPr>
-          <w:lang w:val="ru-RU"/>
-        </w:rPr>
-        <w:t>, что позволяет задействовать отлаженный оптимизатор и кодогенериратор сраз</w:t>
-      </w:r>
-      <w:r>
-        <w:rPr>
-          <w:lang w:val="ru-RU"/>
-        </w:rPr>
-        <w:t xml:space="preserve">у для широкого спектра платформ, а также </w:t>
-      </w:r>
-      <w:r>
-        <w:rPr>
-          <w:lang w:val="ru-RU"/>
-        </w:rPr>
-        <w:t xml:space="preserve">существенно упрощает обеспечение совместимости с </w:t>
-      </w:r>
-      <w:r>
-        <w:t>ABI</w:t>
+        <w:t xml:space="preserve">и другие безусловно уважаемые и проверенные в бою </w:t>
+      </w:r>
+      <w:r>
+        <w:rPr>
+          <w:lang w:val="ru-RU"/>
+        </w:rPr>
+        <w:t>парсер-генераторы</w:t>
+      </w:r>
+      <w:r>
+        <w:rPr>
+          <w:lang w:val="ru-RU"/>
+        </w:rPr>
+        <w:t xml:space="preserve">, это тема для отдельного и интересного разговора. Пока же я </w:t>
+      </w:r>
+      <w:r>
+        <w:rPr>
+          <w:lang w:val="ru-RU"/>
+        </w:rPr>
+        <w:t xml:space="preserve">просто </w:t>
+      </w:r>
+      <w:r>
+        <w:rPr>
+          <w:lang w:val="ru-RU"/>
+        </w:rPr>
+        <w:t xml:space="preserve">хотел сказать что в качестве синтаксического анализатора </w:t>
+      </w:r>
+      <w:r>
+        <w:rPr>
+          <w:lang w:val="ru-RU"/>
+        </w:rPr>
+        <w:t xml:space="preserve">в компиляторе </w:t>
+      </w:r>
+      <w:r>
+        <w:t>Jancy</w:t>
       </w:r>
       <w:r>
         <w:rPr>
@@ -8858,7 +9400,28 @@
         <w:rPr>
           <w:lang w:val="ru-RU"/>
         </w:rPr>
-        <w:t>хостового</w:t>
+        <w:t xml:space="preserve">используется не </w:t>
+      </w:r>
+      <w:r>
+        <w:rPr>
+          <w:lang w:val="ru-RU"/>
+        </w:rPr>
+        <w:t xml:space="preserve">ручной </w:t>
+      </w:r>
+      <w:r>
+        <w:rPr>
+          <w:lang w:val="ru-RU"/>
+        </w:rPr>
+        <w:t>рекурсивный спуск, а сгенерированный парсер, а значит имеется</w:t>
+      </w:r>
+      <w:r>
+        <w:rPr>
+          <w:lang w:val="ru-RU"/>
+        </w:rPr>
+        <w:t xml:space="preserve"> всегда релевантная </w:t>
+      </w:r>
+      <w:r>
+        <w:t>BNF</w:t>
       </w:r>
       <w:r>
         <w:rPr>
@@ -8867,28 +9430,10 @@
         <w:t xml:space="preserve"> </w:t>
       </w:r>
       <w:r>
-        <w:t>C</w:t>
-      </w:r>
-      <w:r>
-        <w:rPr>
-          <w:lang w:val="ru-RU"/>
-        </w:rPr>
-        <w:t>/</w:t>
-      </w:r>
-      <w:r>
-        <w:t>C</w:t>
-      </w:r>
-      <w:r>
-        <w:rPr>
-          <w:lang w:val="ru-RU"/>
-        </w:rPr>
-        <w:t xml:space="preserve">++ </w:t>
-      </w:r>
-      <w:r>
-        <w:rPr>
-          <w:lang w:val="ru-RU"/>
-        </w:rPr>
-        <w:t>приложения.</w:t>
+        <w:rPr>
+          <w:lang w:val="ru-RU"/>
+        </w:rPr>
+        <w:t>грамматика</w:t>
       </w:r>
       <w:r>
         <w:rPr>
@@ -8900,28 +9445,37 @@
         <w:rPr>
           <w:lang w:val="ru-RU"/>
         </w:rPr>
-        <w:t>И</w:t>
-      </w:r>
-      <w:r>
-        <w:rPr>
-          <w:lang w:val="ru-RU"/>
-        </w:rPr>
-        <w:t xml:space="preserve">спользование </w:t>
-      </w:r>
-      <w:r>
-        <w:t>LLVM</w:t>
-      </w:r>
-      <w:r>
-        <w:rPr>
-          <w:lang w:val="ru-RU"/>
-        </w:rPr>
-        <w:t>,</w:t>
-      </w:r>
-      <w:r>
-        <w:rPr>
-          <w:lang w:val="ru-RU"/>
-        </w:rPr>
-        <w:t xml:space="preserve"> а не рукописной виртуальной машины, или же рукописного генератора целевого кода – это решение которое не вызывало вопросов с самого начала.</w:t>
+        <w:t>которую можно распечатать, обсудить и с лёгкостью модифицировать.</w:t>
+      </w:r>
+      <w:r>
+        <w:rPr>
+          <w:lang w:val="ru-RU"/>
+        </w:rPr>
+        <w:t xml:space="preserve"> Грамматика </w:t>
+      </w:r>
+      <w:r>
+        <w:t>Jancy</w:t>
+      </w:r>
+      <w:r>
+        <w:rPr>
+          <w:lang w:val="ru-RU"/>
+        </w:rPr>
+        <w:t xml:space="preserve"> </w:t>
+      </w:r>
+      <w:r>
+        <w:rPr>
+          <w:lang w:val="ru-RU"/>
+        </w:rPr>
+        <w:t xml:space="preserve">относится к классу контескстно-зависимых </w:t>
+      </w:r>
+      <w:r>
+        <w:t>LL</w:t>
+      </w:r>
+      <w:r>
+        <w:rPr>
+          <w:lang w:val="ru-RU"/>
+        </w:rPr>
+        <w:t xml:space="preserve"> (2). </w:t>
       </w:r>
     </w:p>
     <w:p>
@@ -9003,11 +9557,9 @@
         </w:rPr>
         <w:t xml:space="preserve">: парсер </w:t>
       </w:r>
-      <w:proofErr w:type="spellStart"/>
       <w:r>
         <w:t>Jancy</w:t>
       </w:r>
-      <w:proofErr w:type="spellEnd"/>
       <w:r>
         <w:rPr>
           <w:lang w:val="ru-RU"/>
@@ -9135,8 +9687,6 @@
         </w:rPr>
         <w:t>используется для предварительного рассчёта реакторов.</w:t>
       </w:r>
-      <w:bookmarkStart w:id="9" w:name="_GoBack"/>
-      <w:bookmarkEnd w:id="9"/>
     </w:p>
     <w:sectPr>
       <w:pgSz w:w="12240" w:h="15840"/>
@@ -14716,7 +15266,7 @@
 </file>
 
 <file path=customXml/itemProps1.xml><?xml version="1.0" encoding="utf-8"?>
-<ds:datastoreItem xmlns:ds="http://schemas.openxmlformats.org/officeDocument/2006/customXml" ds:itemID="{404D7862-5693-42B8-8CA8-5FDA6E16B3D7}">
+<ds:datastoreItem xmlns:ds="http://schemas.openxmlformats.org/officeDocument/2006/customXml" ds:itemID="{762DCDB9-BDA4-434D-943D-0E71CC0E364D}">
   <ds:schemaRefs>
     <ds:schemaRef ds:uri="http://schemas.openxmlformats.org/officeDocument/2006/bibliography"/>
   </ds:schemaRefs>

</xml_diff>